<commit_message>
Added 3rd Official Party Member
</commit_message>
<xml_diff>
--- a/Project Swap/Character sprite animation details.docx
+++ b/Project Swap/Character sprite animation details.docx
@@ -44,33 +44,69 @@
           <w:sz w:val="24"/>
           <w:szCs w:val="24"/>
         </w:rPr>
-        <w:t>You mentioned that if you are a game developer, you could design a set of characters. In that case, what would pricing look like if I needed a set of 4 characters, each with different poses for idle and a battle pose. Also with multiple facial expressions</w:t>
-      </w:r>
-    </w:p>
-    <w:p>
-      <w:pPr>
-        <w:rPr>
-          <w:rFonts w:ascii="Times New Roman" w:hAnsi="Times New Roman" w:cs="Times New Roman"/>
-          <w:sz w:val="24"/>
-          <w:szCs w:val="24"/>
-        </w:rPr>
-      </w:pPr>
-    </w:p>
-    <w:p>
-      <w:pPr>
-        <w:rPr>
-          <w:rFonts w:ascii="Times New Roman" w:hAnsi="Times New Roman" w:cs="Times New Roman"/>
-          <w:sz w:val="24"/>
-          <w:szCs w:val="24"/>
-        </w:rPr>
-      </w:pPr>
-      <w:r>
-        <w:rPr>
-          <w:rFonts w:ascii="Times New Roman" w:hAnsi="Times New Roman" w:cs="Times New Roman"/>
-          <w:sz w:val="24"/>
-          <w:szCs w:val="24"/>
-        </w:rPr>
-        <w:t>well each character would need a standard pose facing the front, left, right, and back. they would also need a pose where they are ready to attack someone facing left and right. That is all I would ask for now. I would ask for more poses and facial expressions later as I develop my game. As far as difficulty of the characters go, I am not trying to make super crazy looking characters. For example, One character I want to have red hair, and wearing an outfit befitting a gymnast that also looks like it is from the future. She should look around the age of 25 and has a way of carrying herself that is sexy and confident.</w:t>
+        <w:t xml:space="preserve">You mentioned that if you are a game developer, you could design a set of characters. In that case, what would pricing look like if I needed a set of 4 characters, each with different poses for idle and a battle pose. </w:t>
+      </w:r>
+      <w:proofErr w:type="gramStart"/>
+      <w:r>
+        <w:rPr>
+          <w:rFonts w:ascii="Times New Roman" w:hAnsi="Times New Roman" w:cs="Times New Roman"/>
+          <w:sz w:val="24"/>
+          <w:szCs w:val="24"/>
+        </w:rPr>
+        <w:t>Also</w:t>
+      </w:r>
+      <w:proofErr w:type="gramEnd"/>
+      <w:r>
+        <w:rPr>
+          <w:rFonts w:ascii="Times New Roman" w:hAnsi="Times New Roman" w:cs="Times New Roman"/>
+          <w:sz w:val="24"/>
+          <w:szCs w:val="24"/>
+        </w:rPr>
+        <w:t xml:space="preserve"> with multiple facial expressions</w:t>
+      </w:r>
+    </w:p>
+    <w:p>
+      <w:pPr>
+        <w:rPr>
+          <w:rFonts w:ascii="Times New Roman" w:hAnsi="Times New Roman" w:cs="Times New Roman"/>
+          <w:sz w:val="24"/>
+          <w:szCs w:val="24"/>
+        </w:rPr>
+      </w:pPr>
+    </w:p>
+    <w:p>
+      <w:pPr>
+        <w:rPr>
+          <w:rFonts w:ascii="Times New Roman" w:hAnsi="Times New Roman" w:cs="Times New Roman"/>
+          <w:sz w:val="24"/>
+          <w:szCs w:val="24"/>
+        </w:rPr>
+      </w:pPr>
+      <w:r>
+        <w:rPr>
+          <w:rFonts w:ascii="Times New Roman" w:hAnsi="Times New Roman" w:cs="Times New Roman"/>
+          <w:sz w:val="24"/>
+          <w:szCs w:val="24"/>
+        </w:rPr>
+        <w:t xml:space="preserve">well each character would need a standard pose facing the front, left, right, and back. they would also need a pose where they are ready to attack someone facing left and right. That is all I would ask for now. I would ask for more poses and facial expressions later as I develop my game. As far as difficulty of the characters go, I am not trying to make super crazy looking characters. For example, </w:t>
+      </w:r>
+      <w:proofErr w:type="gramStart"/>
+      <w:r>
+        <w:rPr>
+          <w:rFonts w:ascii="Times New Roman" w:hAnsi="Times New Roman" w:cs="Times New Roman"/>
+          <w:sz w:val="24"/>
+          <w:szCs w:val="24"/>
+        </w:rPr>
+        <w:t>One</w:t>
+      </w:r>
+      <w:proofErr w:type="gramEnd"/>
+      <w:r>
+        <w:rPr>
+          <w:rFonts w:ascii="Times New Roman" w:hAnsi="Times New Roman" w:cs="Times New Roman"/>
+          <w:sz w:val="24"/>
+          <w:szCs w:val="24"/>
+        </w:rPr>
+        <w:t xml:space="preserve"> character I want to have red hair, and wearing an outfit befitting a gymnast that also looks like it is from the future. She should look around the age of 25 and has a way of carrying herself that is sexy and confident.</w:t>
       </w:r>
     </w:p>
     <w:p>
@@ -156,7 +192,73 @@
           <w:sz w:val="24"/>
           <w:szCs w:val="24"/>
         </w:rPr>
-        <w:t>Total: 3 sets of 6 animations - $40 for each set - $120 for each party member - $400 total ( - 80)</w:t>
+        <w:t>Total: 3 sets of 6 animations - $4</w:t>
+      </w:r>
+      <w:r>
+        <w:rPr>
+          <w:rFonts w:ascii="Times New Roman" w:hAnsi="Times New Roman" w:cs="Times New Roman"/>
+          <w:sz w:val="24"/>
+          <w:szCs w:val="24"/>
+        </w:rPr>
+        <w:t>4</w:t>
+      </w:r>
+      <w:r>
+        <w:rPr>
+          <w:rFonts w:ascii="Times New Roman" w:hAnsi="Times New Roman" w:cs="Times New Roman"/>
+          <w:sz w:val="24"/>
+          <w:szCs w:val="24"/>
+        </w:rPr>
+        <w:t xml:space="preserve"> for each set - $1</w:t>
+      </w:r>
+      <w:r>
+        <w:rPr>
+          <w:rFonts w:ascii="Times New Roman" w:hAnsi="Times New Roman" w:cs="Times New Roman"/>
+          <w:sz w:val="24"/>
+          <w:szCs w:val="24"/>
+        </w:rPr>
+        <w:t>32</w:t>
+      </w:r>
+      <w:r>
+        <w:rPr>
+          <w:rFonts w:ascii="Times New Roman" w:hAnsi="Times New Roman" w:cs="Times New Roman"/>
+          <w:sz w:val="24"/>
+          <w:szCs w:val="24"/>
+        </w:rPr>
+        <w:t xml:space="preserve"> for each party member - $</w:t>
+      </w:r>
+      <w:r>
+        <w:rPr>
+          <w:rFonts w:ascii="Times New Roman" w:hAnsi="Times New Roman" w:cs="Times New Roman"/>
+          <w:sz w:val="24"/>
+          <w:szCs w:val="24"/>
+        </w:rPr>
+        <w:t>448</w:t>
+      </w:r>
+      <w:r>
+        <w:rPr>
+          <w:rFonts w:ascii="Times New Roman" w:hAnsi="Times New Roman" w:cs="Times New Roman"/>
+          <w:sz w:val="24"/>
+          <w:szCs w:val="24"/>
+        </w:rPr>
+        <w:t xml:space="preserve"> total </w:t>
+      </w:r>
+      <w:proofErr w:type="gramStart"/>
+      <w:r>
+        <w:rPr>
+          <w:rFonts w:ascii="Times New Roman" w:hAnsi="Times New Roman" w:cs="Times New Roman"/>
+          <w:sz w:val="24"/>
+          <w:szCs w:val="24"/>
+        </w:rPr>
+        <w:t>( -</w:t>
+      </w:r>
+      <w:proofErr w:type="gramEnd"/>
+      <w:r>
+        <w:rPr>
+          <w:rFonts w:ascii="Times New Roman" w:hAnsi="Times New Roman" w:cs="Times New Roman"/>
+          <w:sz w:val="24"/>
+          <w:szCs w:val="24"/>
+        </w:rPr>
+        <w:t xml:space="preserve"> 80)</w:t>
       </w:r>
     </w:p>
     <w:p>
@@ -517,7 +619,25 @@
           <w:sz w:val="24"/>
           <w:szCs w:val="24"/>
         </w:rPr>
-        <w:t xml:space="preserve"> make the critical attacks animations for an ability and make crits have same animation as normal</w:t>
+        <w:t xml:space="preserve"> make the critical attacks animations for an ability and make </w:t>
+      </w:r>
+      <w:proofErr w:type="spellStart"/>
+      <w:r>
+        <w:rPr>
+          <w:rFonts w:ascii="Times New Roman" w:hAnsi="Times New Roman" w:cs="Times New Roman"/>
+          <w:sz w:val="24"/>
+          <w:szCs w:val="24"/>
+        </w:rPr>
+        <w:t>crits</w:t>
+      </w:r>
+      <w:proofErr w:type="spellEnd"/>
+      <w:r>
+        <w:rPr>
+          <w:rFonts w:ascii="Times New Roman" w:hAnsi="Times New Roman" w:cs="Times New Roman"/>
+          <w:sz w:val="24"/>
+          <w:szCs w:val="24"/>
+        </w:rPr>
+        <w:t xml:space="preserve"> have same animation as normal</w:t>
       </w:r>
     </w:p>
     <w:p>
@@ -761,7 +881,25 @@
           <w:sz w:val="24"/>
           <w:szCs w:val="24"/>
         </w:rPr>
-        <w:t>** Don’t need lose animation because their death animation covers that (DUH)</w:t>
+        <w:t xml:space="preserve">** </w:t>
+      </w:r>
+      <w:proofErr w:type="gramStart"/>
+      <w:r>
+        <w:rPr>
+          <w:rFonts w:ascii="Times New Roman" w:hAnsi="Times New Roman" w:cs="Times New Roman"/>
+          <w:sz w:val="24"/>
+          <w:szCs w:val="24"/>
+        </w:rPr>
+        <w:t>Don’t</w:t>
+      </w:r>
+      <w:proofErr w:type="gramEnd"/>
+      <w:r>
+        <w:rPr>
+          <w:rFonts w:ascii="Times New Roman" w:hAnsi="Times New Roman" w:cs="Times New Roman"/>
+          <w:sz w:val="24"/>
+          <w:szCs w:val="24"/>
+        </w:rPr>
+        <w:t xml:space="preserve"> need lose animation because their death animation covers that (DUH)</w:t>
       </w:r>
     </w:p>
     <w:p>

</xml_diff>